<commit_message>
userinput now same theme
</commit_message>
<xml_diff>
--- a/To_PDF_For_Hand_In.docx
+++ b/To_PDF_For_Hand_In.docx
@@ -1,6 +1,6 @@
 
 <file path=word/document.xml><?xml version="1.0" encoding="utf-8"?>
-<w:document xmlns:wpc="http://schemas.microsoft.com/office/word/2010/wordprocessingCanvas" xmlns:cx="http://schemas.microsoft.com/office/drawing/2014/chartex" xmlns:cx1="http://schemas.microsoft.com/office/drawing/2015/9/8/chartex" xmlns:cx2="http://schemas.microsoft.com/office/drawing/2015/10/21/chartex" xmlns:cx3="http://schemas.microsoft.com/office/drawing/2016/5/9/chartex" xmlns:cx4="http://schemas.microsoft.com/office/drawing/2016/5/10/chartex" xmlns:cx5="http://schemas.microsoft.com/office/drawing/2016/5/11/chartex" xmlns:mc="http://schemas.openxmlformats.org/markup-compatibility/2006" xmlns:o="urn:schemas-microsoft-com:office:office" xmlns:r="http://schemas.openxmlformats.org/officeDocument/2006/relationships" xmlns:m="http://schemas.openxmlformats.org/officeDocument/2006/math" xmlns:v="urn:schemas-microsoft-com:vml" xmlns:wp14="http://schemas.microsoft.com/office/word/2010/wordprocessingDrawing" xmlns:wp="http://schemas.openxmlformats.org/drawingml/2006/wordprocessingDrawing" xmlns:w10="urn:schemas-microsoft-com:office:word" xmlns:w="http://schemas.openxmlformats.org/wordprocessingml/2006/main" xmlns:w14="http://schemas.microsoft.com/office/word/2010/wordml" xmlns:w15="http://schemas.microsoft.com/office/word/2012/wordml" xmlns:w16se="http://schemas.microsoft.com/office/word/2015/wordml/symex" xmlns:wpg="http://schemas.microsoft.com/office/word/2010/wordprocessingGroup" xmlns:wpi="http://schemas.microsoft.com/office/word/2010/wordprocessingInk" xmlns:wne="http://schemas.microsoft.com/office/word/2006/wordml" xmlns:wps="http://schemas.microsoft.com/office/word/2010/wordprocessingShape" mc:Ignorable="w14 w15 w16se wp14">
+<w:document xmlns:wpc="http://schemas.microsoft.com/office/word/2010/wordprocessingCanvas" xmlns:cx="http://schemas.microsoft.com/office/drawing/2014/chartex" xmlns:cx1="http://schemas.microsoft.com/office/drawing/2015/9/8/chartex" xmlns:cx2="http://schemas.microsoft.com/office/drawing/2015/10/21/chartex" xmlns:cx3="http://schemas.microsoft.com/office/drawing/2016/5/9/chartex" xmlns:cx4="http://schemas.microsoft.com/office/drawing/2016/5/10/chartex" xmlns:cx5="http://schemas.microsoft.com/office/drawing/2016/5/11/chartex" xmlns:cx6="http://schemas.microsoft.com/office/drawing/2016/5/12/chartex" xmlns:cx7="http://schemas.microsoft.com/office/drawing/2016/5/13/chartex" xmlns:cx8="http://schemas.microsoft.com/office/drawing/2016/5/14/chartex" xmlns:mc="http://schemas.openxmlformats.org/markup-compatibility/2006" xmlns:o="urn:schemas-microsoft-com:office:office" xmlns:r="http://schemas.openxmlformats.org/officeDocument/2006/relationships" xmlns:m="http://schemas.openxmlformats.org/officeDocument/2006/math" xmlns:v="urn:schemas-microsoft-com:vml" xmlns:wp14="http://schemas.microsoft.com/office/word/2010/wordprocessingDrawing" xmlns:wp="http://schemas.openxmlformats.org/drawingml/2006/wordprocessingDrawing" xmlns:w10="urn:schemas-microsoft-com:office:word" xmlns:w="http://schemas.openxmlformats.org/wordprocessingml/2006/main" xmlns:w14="http://schemas.microsoft.com/office/word/2010/wordml" xmlns:w15="http://schemas.microsoft.com/office/word/2012/wordml" xmlns:w16se="http://schemas.microsoft.com/office/word/2015/wordml/symex" xmlns:wpg="http://schemas.microsoft.com/office/word/2010/wordprocessingGroup" xmlns:wpi="http://schemas.microsoft.com/office/word/2010/wordprocessingInk" xmlns:wne="http://schemas.microsoft.com/office/word/2006/wordml" xmlns:wps="http://schemas.microsoft.com/office/word/2010/wordprocessingShape" mc:Ignorable="w14 w15 w16se wp14">
   <w:body>
     <w:p>
       <w:pPr>
@@ -73,7 +73,6 @@
           <w:lang w:val="en-US" w:eastAsia="en-AU"/>
         </w:rPr>
       </w:pPr>
-      <w:bookmarkStart w:id="0" w:name="_GoBack"/>
       <w:r>
         <w:rPr>
           <w:lang w:eastAsia="en-AU"/>
@@ -111,7 +110,6 @@
         <w:t>.</w:t>
       </w:r>
     </w:p>
-    <w:bookmarkEnd w:id="0"/>
     <w:p>
       <w:pPr>
         <w:spacing w:after="0" w:line="240" w:lineRule="auto"/>
@@ -248,25 +246,43 @@
         <w:rPr>
           <w:lang w:val="en-US" w:eastAsia="en-AU"/>
         </w:rPr>
-        <w:t>Tracks</w:t>
-      </w:r>
-      <w:r>
-        <w:rPr>
-          <w:lang w:val="en-US" w:eastAsia="en-AU"/>
-        </w:rPr>
-        <w:t xml:space="preserve"> </w:t>
-      </w:r>
-      <w:r>
-        <w:rPr>
-          <w:lang w:val="en-US" w:eastAsia="en-AU"/>
-        </w:rPr>
-        <w:t xml:space="preserve">the user’s </w:t>
-      </w:r>
-      <w:r>
-        <w:rPr>
-          <w:lang w:val="en-US" w:eastAsia="en-AU"/>
-        </w:rPr>
-        <w:t>favorite applications</w:t>
+        <w:t>T</w:t>
+      </w:r>
+      <w:r>
+        <w:rPr>
+          <w:lang w:val="en-US" w:eastAsia="en-AU"/>
+        </w:rPr>
+        <w:t>rack</w:t>
+      </w:r>
+      <w:r>
+        <w:rPr>
+          <w:lang w:val="en-US" w:eastAsia="en-AU"/>
+        </w:rPr>
+        <w:t>s</w:t>
+      </w:r>
+      <w:r>
+        <w:rPr>
+          <w:lang w:val="en-US" w:eastAsia="en-AU"/>
+        </w:rPr>
+        <w:t xml:space="preserve"> high scores of the user</w:t>
+      </w:r>
+      <w:r>
+        <w:rPr>
+          <w:lang w:val="en-US" w:eastAsia="en-AU"/>
+        </w:rPr>
+        <w:t xml:space="preserve"> for each </w:t>
+      </w:r>
+      <w:r>
+        <w:rPr>
+          <w:lang w:val="en-US" w:eastAsia="en-AU"/>
+        </w:rPr>
+        <w:t>game application</w:t>
+      </w:r>
+      <w:r>
+        <w:rPr>
+          <w:lang w:val="en-US" w:eastAsia="en-AU"/>
+        </w:rPr>
+        <w:t>.</w:t>
       </w:r>
     </w:p>
     <w:p>
@@ -284,43 +300,7 @@
         <w:rPr>
           <w:lang w:val="en-US" w:eastAsia="en-AU"/>
         </w:rPr>
-        <w:t>T</w:t>
-      </w:r>
-      <w:r>
-        <w:rPr>
-          <w:lang w:val="en-US" w:eastAsia="en-AU"/>
-        </w:rPr>
-        <w:t>rack</w:t>
-      </w:r>
-      <w:r>
-        <w:rPr>
-          <w:lang w:val="en-US" w:eastAsia="en-AU"/>
-        </w:rPr>
-        <w:t>s</w:t>
-      </w:r>
-      <w:r>
-        <w:rPr>
-          <w:lang w:val="en-US" w:eastAsia="en-AU"/>
-        </w:rPr>
-        <w:t xml:space="preserve"> high scores of the user</w:t>
-      </w:r>
-      <w:r>
-        <w:rPr>
-          <w:lang w:val="en-US" w:eastAsia="en-AU"/>
-        </w:rPr>
-        <w:t xml:space="preserve"> for each </w:t>
-      </w:r>
-      <w:r>
-        <w:rPr>
-          <w:lang w:val="en-US" w:eastAsia="en-AU"/>
-        </w:rPr>
-        <w:t>game application</w:t>
-      </w:r>
-      <w:r>
-        <w:rPr>
-          <w:lang w:val="en-US" w:eastAsia="en-AU"/>
-        </w:rPr>
-        <w:t>.</w:t>
+        <w:t xml:space="preserve">Compares other players score globally by utilizing a cloud based storage service. </w:t>
       </w:r>
     </w:p>
     <w:p>
@@ -338,8 +318,10 @@
         <w:rPr>
           <w:lang w:val="en-US" w:eastAsia="en-AU"/>
         </w:rPr>
-        <w:t xml:space="preserve">Compares other players score globally by utilizing a cloud based storage service. </w:t>
-      </w:r>
+        <w:t>Contains a sensor game.</w:t>
+      </w:r>
+      <w:bookmarkStart w:id="0" w:name="_GoBack"/>
+      <w:bookmarkEnd w:id="0"/>
     </w:p>
     <w:p>
       <w:pPr>
@@ -391,7 +373,7 @@
         <w:rPr>
           <w:lang w:eastAsia="en-AU"/>
         </w:rPr>
-        <w:t xml:space="preserve"> is a list of games that are on the device. That can have the users favorited games towards the top of the list. The list, displays the games title and its logo. When a user selects the </w:t>
+        <w:t xml:space="preserve"> is a list of games that are on the device. The list, displays the games title and its logo. When a user selects the </w:t>
       </w:r>
       <w:r>
         <w:rPr>
@@ -522,7 +504,7 @@
 </file>
 
 <file path=word/endnotes.xml><?xml version="1.0" encoding="utf-8"?>
-<w:endnotes xmlns:wpc="http://schemas.microsoft.com/office/word/2010/wordprocessingCanvas" xmlns:cx="http://schemas.microsoft.com/office/drawing/2014/chartex" xmlns:cx1="http://schemas.microsoft.com/office/drawing/2015/9/8/chartex" xmlns:cx2="http://schemas.microsoft.com/office/drawing/2015/10/21/chartex" xmlns:cx3="http://schemas.microsoft.com/office/drawing/2016/5/9/chartex" xmlns:cx4="http://schemas.microsoft.com/office/drawing/2016/5/10/chartex" xmlns:cx5="http://schemas.microsoft.com/office/drawing/2016/5/11/chartex" xmlns:mc="http://schemas.openxmlformats.org/markup-compatibility/2006" xmlns:o="urn:schemas-microsoft-com:office:office" xmlns:r="http://schemas.openxmlformats.org/officeDocument/2006/relationships" xmlns:m="http://schemas.openxmlformats.org/officeDocument/2006/math" xmlns:v="urn:schemas-microsoft-com:vml" xmlns:wp14="http://schemas.microsoft.com/office/word/2010/wordprocessingDrawing" xmlns:wp="http://schemas.openxmlformats.org/drawingml/2006/wordprocessingDrawing" xmlns:w10="urn:schemas-microsoft-com:office:word" xmlns:w="http://schemas.openxmlformats.org/wordprocessingml/2006/main" xmlns:w14="http://schemas.microsoft.com/office/word/2010/wordml" xmlns:w15="http://schemas.microsoft.com/office/word/2012/wordml" xmlns:w16se="http://schemas.microsoft.com/office/word/2015/wordml/symex" xmlns:wpg="http://schemas.microsoft.com/office/word/2010/wordprocessingGroup" xmlns:wpi="http://schemas.microsoft.com/office/word/2010/wordprocessingInk" xmlns:wne="http://schemas.microsoft.com/office/word/2006/wordml" xmlns:wps="http://schemas.microsoft.com/office/word/2010/wordprocessingShape" mc:Ignorable="w14 w15 w16se wp14">
+<w:endnotes xmlns:wpc="http://schemas.microsoft.com/office/word/2010/wordprocessingCanvas" xmlns:cx="http://schemas.microsoft.com/office/drawing/2014/chartex" xmlns:cx1="http://schemas.microsoft.com/office/drawing/2015/9/8/chartex" xmlns:cx2="http://schemas.microsoft.com/office/drawing/2015/10/21/chartex" xmlns:cx3="http://schemas.microsoft.com/office/drawing/2016/5/9/chartex" xmlns:cx4="http://schemas.microsoft.com/office/drawing/2016/5/10/chartex" xmlns:cx5="http://schemas.microsoft.com/office/drawing/2016/5/11/chartex" xmlns:cx6="http://schemas.microsoft.com/office/drawing/2016/5/12/chartex" xmlns:cx7="http://schemas.microsoft.com/office/drawing/2016/5/13/chartex" xmlns:cx8="http://schemas.microsoft.com/office/drawing/2016/5/14/chartex" xmlns:mc="http://schemas.openxmlformats.org/markup-compatibility/2006" xmlns:o="urn:schemas-microsoft-com:office:office" xmlns:r="http://schemas.openxmlformats.org/officeDocument/2006/relationships" xmlns:m="http://schemas.openxmlformats.org/officeDocument/2006/math" xmlns:v="urn:schemas-microsoft-com:vml" xmlns:wp14="http://schemas.microsoft.com/office/word/2010/wordprocessingDrawing" xmlns:wp="http://schemas.openxmlformats.org/drawingml/2006/wordprocessingDrawing" xmlns:w10="urn:schemas-microsoft-com:office:word" xmlns:w="http://schemas.openxmlformats.org/wordprocessingml/2006/main" xmlns:w14="http://schemas.microsoft.com/office/word/2010/wordml" xmlns:w15="http://schemas.microsoft.com/office/word/2012/wordml" xmlns:w16se="http://schemas.microsoft.com/office/word/2015/wordml/symex" xmlns:wpg="http://schemas.microsoft.com/office/word/2010/wordprocessingGroup" xmlns:wpi="http://schemas.microsoft.com/office/word/2010/wordprocessingInk" xmlns:wne="http://schemas.microsoft.com/office/word/2006/wordml" xmlns:wps="http://schemas.microsoft.com/office/word/2010/wordprocessingShape" mc:Ignorable="w14 w15 w16se wp14">
   <w:endnote w:type="separator" w:id="-1">
     <w:p>
       <w:pPr>
@@ -547,7 +529,7 @@
 </file>
 
 <file path=word/footer1.xml><?xml version="1.0" encoding="utf-8"?>
-<w:ftr xmlns:wpc="http://schemas.microsoft.com/office/word/2010/wordprocessingCanvas" xmlns:cx="http://schemas.microsoft.com/office/drawing/2014/chartex" xmlns:cx1="http://schemas.microsoft.com/office/drawing/2015/9/8/chartex" xmlns:cx2="http://schemas.microsoft.com/office/drawing/2015/10/21/chartex" xmlns:cx3="http://schemas.microsoft.com/office/drawing/2016/5/9/chartex" xmlns:cx4="http://schemas.microsoft.com/office/drawing/2016/5/10/chartex" xmlns:cx5="http://schemas.microsoft.com/office/drawing/2016/5/11/chartex" xmlns:mc="http://schemas.openxmlformats.org/markup-compatibility/2006" xmlns:o="urn:schemas-microsoft-com:office:office" xmlns:r="http://schemas.openxmlformats.org/officeDocument/2006/relationships" xmlns:m="http://schemas.openxmlformats.org/officeDocument/2006/math" xmlns:v="urn:schemas-microsoft-com:vml" xmlns:wp14="http://schemas.microsoft.com/office/word/2010/wordprocessingDrawing" xmlns:wp="http://schemas.openxmlformats.org/drawingml/2006/wordprocessingDrawing" xmlns:w10="urn:schemas-microsoft-com:office:word" xmlns:w="http://schemas.openxmlformats.org/wordprocessingml/2006/main" xmlns:w14="http://schemas.microsoft.com/office/word/2010/wordml" xmlns:w15="http://schemas.microsoft.com/office/word/2012/wordml" xmlns:w16se="http://schemas.microsoft.com/office/word/2015/wordml/symex" xmlns:wpg="http://schemas.microsoft.com/office/word/2010/wordprocessingGroup" xmlns:wpi="http://schemas.microsoft.com/office/word/2010/wordprocessingInk" xmlns:wne="http://schemas.microsoft.com/office/word/2006/wordml" xmlns:wps="http://schemas.microsoft.com/office/word/2010/wordprocessingShape" mc:Ignorable="w14 w15 w16se wp14">
+<w:ftr xmlns:wpc="http://schemas.microsoft.com/office/word/2010/wordprocessingCanvas" xmlns:cx="http://schemas.microsoft.com/office/drawing/2014/chartex" xmlns:cx1="http://schemas.microsoft.com/office/drawing/2015/9/8/chartex" xmlns:cx2="http://schemas.microsoft.com/office/drawing/2015/10/21/chartex" xmlns:cx3="http://schemas.microsoft.com/office/drawing/2016/5/9/chartex" xmlns:cx4="http://schemas.microsoft.com/office/drawing/2016/5/10/chartex" xmlns:cx5="http://schemas.microsoft.com/office/drawing/2016/5/11/chartex" xmlns:cx6="http://schemas.microsoft.com/office/drawing/2016/5/12/chartex" xmlns:cx7="http://schemas.microsoft.com/office/drawing/2016/5/13/chartex" xmlns:cx8="http://schemas.microsoft.com/office/drawing/2016/5/14/chartex" xmlns:mc="http://schemas.openxmlformats.org/markup-compatibility/2006" xmlns:o="urn:schemas-microsoft-com:office:office" xmlns:r="http://schemas.openxmlformats.org/officeDocument/2006/relationships" xmlns:m="http://schemas.openxmlformats.org/officeDocument/2006/math" xmlns:v="urn:schemas-microsoft-com:vml" xmlns:wp14="http://schemas.microsoft.com/office/word/2010/wordprocessingDrawing" xmlns:wp="http://schemas.openxmlformats.org/drawingml/2006/wordprocessingDrawing" xmlns:w10="urn:schemas-microsoft-com:office:word" xmlns:w="http://schemas.openxmlformats.org/wordprocessingml/2006/main" xmlns:w14="http://schemas.microsoft.com/office/word/2010/wordml" xmlns:w15="http://schemas.microsoft.com/office/word/2012/wordml" xmlns:w16se="http://schemas.microsoft.com/office/word/2015/wordml/symex" xmlns:wpg="http://schemas.microsoft.com/office/word/2010/wordprocessingGroup" xmlns:wpi="http://schemas.microsoft.com/office/word/2010/wordprocessingInk" xmlns:wne="http://schemas.microsoft.com/office/word/2006/wordml" xmlns:wps="http://schemas.microsoft.com/office/word/2010/wordprocessingShape" mc:Ignorable="w14 w15 w16se wp14">
   <w:p>
     <w:pPr>
       <w:tabs>
@@ -679,7 +661,7 @@
 </file>
 
 <file path=word/footnotes.xml><?xml version="1.0" encoding="utf-8"?>
-<w:footnotes xmlns:wpc="http://schemas.microsoft.com/office/word/2010/wordprocessingCanvas" xmlns:cx="http://schemas.microsoft.com/office/drawing/2014/chartex" xmlns:cx1="http://schemas.microsoft.com/office/drawing/2015/9/8/chartex" xmlns:cx2="http://schemas.microsoft.com/office/drawing/2015/10/21/chartex" xmlns:cx3="http://schemas.microsoft.com/office/drawing/2016/5/9/chartex" xmlns:cx4="http://schemas.microsoft.com/office/drawing/2016/5/10/chartex" xmlns:cx5="http://schemas.microsoft.com/office/drawing/2016/5/11/chartex" xmlns:mc="http://schemas.openxmlformats.org/markup-compatibility/2006" xmlns:o="urn:schemas-microsoft-com:office:office" xmlns:r="http://schemas.openxmlformats.org/officeDocument/2006/relationships" xmlns:m="http://schemas.openxmlformats.org/officeDocument/2006/math" xmlns:v="urn:schemas-microsoft-com:vml" xmlns:wp14="http://schemas.microsoft.com/office/word/2010/wordprocessingDrawing" xmlns:wp="http://schemas.openxmlformats.org/drawingml/2006/wordprocessingDrawing" xmlns:w10="urn:schemas-microsoft-com:office:word" xmlns:w="http://schemas.openxmlformats.org/wordprocessingml/2006/main" xmlns:w14="http://schemas.microsoft.com/office/word/2010/wordml" xmlns:w15="http://schemas.microsoft.com/office/word/2012/wordml" xmlns:w16se="http://schemas.microsoft.com/office/word/2015/wordml/symex" xmlns:wpg="http://schemas.microsoft.com/office/word/2010/wordprocessingGroup" xmlns:wpi="http://schemas.microsoft.com/office/word/2010/wordprocessingInk" xmlns:wne="http://schemas.microsoft.com/office/word/2006/wordml" xmlns:wps="http://schemas.microsoft.com/office/word/2010/wordprocessingShape" mc:Ignorable="w14 w15 w16se wp14">
+<w:footnotes xmlns:wpc="http://schemas.microsoft.com/office/word/2010/wordprocessingCanvas" xmlns:cx="http://schemas.microsoft.com/office/drawing/2014/chartex" xmlns:cx1="http://schemas.microsoft.com/office/drawing/2015/9/8/chartex" xmlns:cx2="http://schemas.microsoft.com/office/drawing/2015/10/21/chartex" xmlns:cx3="http://schemas.microsoft.com/office/drawing/2016/5/9/chartex" xmlns:cx4="http://schemas.microsoft.com/office/drawing/2016/5/10/chartex" xmlns:cx5="http://schemas.microsoft.com/office/drawing/2016/5/11/chartex" xmlns:cx6="http://schemas.microsoft.com/office/drawing/2016/5/12/chartex" xmlns:cx7="http://schemas.microsoft.com/office/drawing/2016/5/13/chartex" xmlns:cx8="http://schemas.microsoft.com/office/drawing/2016/5/14/chartex" xmlns:mc="http://schemas.openxmlformats.org/markup-compatibility/2006" xmlns:o="urn:schemas-microsoft-com:office:office" xmlns:r="http://schemas.openxmlformats.org/officeDocument/2006/relationships" xmlns:m="http://schemas.openxmlformats.org/officeDocument/2006/math" xmlns:v="urn:schemas-microsoft-com:vml" xmlns:wp14="http://schemas.microsoft.com/office/word/2010/wordprocessingDrawing" xmlns:wp="http://schemas.openxmlformats.org/drawingml/2006/wordprocessingDrawing" xmlns:w10="urn:schemas-microsoft-com:office:word" xmlns:w="http://schemas.openxmlformats.org/wordprocessingml/2006/main" xmlns:w14="http://schemas.microsoft.com/office/word/2010/wordml" xmlns:w15="http://schemas.microsoft.com/office/word/2012/wordml" xmlns:w16se="http://schemas.microsoft.com/office/word/2015/wordml/symex" xmlns:wpg="http://schemas.microsoft.com/office/word/2010/wordprocessingGroup" xmlns:wpi="http://schemas.microsoft.com/office/word/2010/wordprocessingInk" xmlns:wne="http://schemas.microsoft.com/office/word/2006/wordml" xmlns:wps="http://schemas.microsoft.com/office/word/2010/wordprocessingShape" mc:Ignorable="w14 w15 w16se wp14">
   <w:footnote w:type="separator" w:id="-1">
     <w:p>
       <w:pPr>
@@ -704,7 +686,7 @@
 </file>
 
 <file path=word/numbering.xml><?xml version="1.0" encoding="utf-8"?>
-<w:numbering xmlns:wpc="http://schemas.microsoft.com/office/word/2010/wordprocessingCanvas" xmlns:cx="http://schemas.microsoft.com/office/drawing/2014/chartex" xmlns:cx1="http://schemas.microsoft.com/office/drawing/2015/9/8/chartex" xmlns:cx2="http://schemas.microsoft.com/office/drawing/2015/10/21/chartex" xmlns:cx3="http://schemas.microsoft.com/office/drawing/2016/5/9/chartex" xmlns:cx4="http://schemas.microsoft.com/office/drawing/2016/5/10/chartex" xmlns:cx5="http://schemas.microsoft.com/office/drawing/2016/5/11/chartex" xmlns:mc="http://schemas.openxmlformats.org/markup-compatibility/2006" xmlns:o="urn:schemas-microsoft-com:office:office" xmlns:r="http://schemas.openxmlformats.org/officeDocument/2006/relationships" xmlns:m="http://schemas.openxmlformats.org/officeDocument/2006/math" xmlns:v="urn:schemas-microsoft-com:vml" xmlns:wp14="http://schemas.microsoft.com/office/word/2010/wordprocessingDrawing" xmlns:wp="http://schemas.openxmlformats.org/drawingml/2006/wordprocessingDrawing" xmlns:w10="urn:schemas-microsoft-com:office:word" xmlns:w="http://schemas.openxmlformats.org/wordprocessingml/2006/main" xmlns:w14="http://schemas.microsoft.com/office/word/2010/wordml" xmlns:w15="http://schemas.microsoft.com/office/word/2012/wordml" xmlns:w16se="http://schemas.microsoft.com/office/word/2015/wordml/symex" xmlns:wpg="http://schemas.microsoft.com/office/word/2010/wordprocessingGroup" xmlns:wpi="http://schemas.microsoft.com/office/word/2010/wordprocessingInk" xmlns:wne="http://schemas.microsoft.com/office/word/2006/wordml" xmlns:wps="http://schemas.microsoft.com/office/word/2010/wordprocessingShape" mc:Ignorable="w14 w15 w16se wp14">
+<w:numbering xmlns:wpc="http://schemas.microsoft.com/office/word/2010/wordprocessingCanvas" xmlns:cx="http://schemas.microsoft.com/office/drawing/2014/chartex" xmlns:cx1="http://schemas.microsoft.com/office/drawing/2015/9/8/chartex" xmlns:cx2="http://schemas.microsoft.com/office/drawing/2015/10/21/chartex" xmlns:cx3="http://schemas.microsoft.com/office/drawing/2016/5/9/chartex" xmlns:cx4="http://schemas.microsoft.com/office/drawing/2016/5/10/chartex" xmlns:cx5="http://schemas.microsoft.com/office/drawing/2016/5/11/chartex" xmlns:cx6="http://schemas.microsoft.com/office/drawing/2016/5/12/chartex" xmlns:cx7="http://schemas.microsoft.com/office/drawing/2016/5/13/chartex" xmlns:cx8="http://schemas.microsoft.com/office/drawing/2016/5/14/chartex" xmlns:mc="http://schemas.openxmlformats.org/markup-compatibility/2006" xmlns:o="urn:schemas-microsoft-com:office:office" xmlns:r="http://schemas.openxmlformats.org/officeDocument/2006/relationships" xmlns:m="http://schemas.openxmlformats.org/officeDocument/2006/math" xmlns:v="urn:schemas-microsoft-com:vml" xmlns:wp14="http://schemas.microsoft.com/office/word/2010/wordprocessingDrawing" xmlns:wp="http://schemas.openxmlformats.org/drawingml/2006/wordprocessingDrawing" xmlns:w10="urn:schemas-microsoft-com:office:word" xmlns:w="http://schemas.openxmlformats.org/wordprocessingml/2006/main" xmlns:w14="http://schemas.microsoft.com/office/word/2010/wordml" xmlns:w15="http://schemas.microsoft.com/office/word/2012/wordml" xmlns:w16se="http://schemas.microsoft.com/office/word/2015/wordml/symex" xmlns:wpg="http://schemas.microsoft.com/office/word/2010/wordprocessingGroup" xmlns:wpi="http://schemas.microsoft.com/office/word/2010/wordprocessingInk" xmlns:wne="http://schemas.microsoft.com/office/word/2006/wordml" xmlns:wps="http://schemas.microsoft.com/office/word/2010/wordprocessingShape" mc:Ignorable="w14 w15 w16se wp14">
   <w:abstractNum w:abstractNumId="0" w15:restartNumberingAfterBreak="0">
     <w:nsid w:val="1D9752B6"/>
     <w:multiLevelType w:val="hybridMultilevel"/>

</xml_diff>

<commit_message>
Worked a little on the essay, and upload the presentation
</commit_message>
<xml_diff>
--- a/To_PDF_For_Hand_In.docx
+++ b/To_PDF_For_Hand_In.docx
@@ -1,6 +1,6 @@
 
 <file path=word/document.xml><?xml version="1.0" encoding="utf-8"?>
-<w:document xmlns:wpc="http://schemas.microsoft.com/office/word/2010/wordprocessingCanvas" xmlns:cx="http://schemas.microsoft.com/office/drawing/2014/chartex" xmlns:cx1="http://schemas.microsoft.com/office/drawing/2015/9/8/chartex" xmlns:cx2="http://schemas.microsoft.com/office/drawing/2015/10/21/chartex" xmlns:cx3="http://schemas.microsoft.com/office/drawing/2016/5/9/chartex" xmlns:cx4="http://schemas.microsoft.com/office/drawing/2016/5/10/chartex" xmlns:cx5="http://schemas.microsoft.com/office/drawing/2016/5/11/chartex" xmlns:cx6="http://schemas.microsoft.com/office/drawing/2016/5/12/chartex" xmlns:cx7="http://schemas.microsoft.com/office/drawing/2016/5/13/chartex" xmlns:cx8="http://schemas.microsoft.com/office/drawing/2016/5/14/chartex" xmlns:mc="http://schemas.openxmlformats.org/markup-compatibility/2006" xmlns:o="urn:schemas-microsoft-com:office:office" xmlns:r="http://schemas.openxmlformats.org/officeDocument/2006/relationships" xmlns:m="http://schemas.openxmlformats.org/officeDocument/2006/math" xmlns:v="urn:schemas-microsoft-com:vml" xmlns:wp14="http://schemas.microsoft.com/office/word/2010/wordprocessingDrawing" xmlns:wp="http://schemas.openxmlformats.org/drawingml/2006/wordprocessingDrawing" xmlns:w10="urn:schemas-microsoft-com:office:word" xmlns:w="http://schemas.openxmlformats.org/wordprocessingml/2006/main" xmlns:w14="http://schemas.microsoft.com/office/word/2010/wordml" xmlns:w15="http://schemas.microsoft.com/office/word/2012/wordml" xmlns:w16se="http://schemas.microsoft.com/office/word/2015/wordml/symex" xmlns:wpg="http://schemas.microsoft.com/office/word/2010/wordprocessingGroup" xmlns:wpi="http://schemas.microsoft.com/office/word/2010/wordprocessingInk" xmlns:wne="http://schemas.microsoft.com/office/word/2006/wordml" xmlns:wps="http://schemas.microsoft.com/office/word/2010/wordprocessingShape" mc:Ignorable="w14 w15 w16se wp14">
+<w:document xmlns:wpc="http://schemas.microsoft.com/office/word/2010/wordprocessingCanvas" xmlns:cx="http://schemas.microsoft.com/office/drawing/2014/chartex" xmlns:cx1="http://schemas.microsoft.com/office/drawing/2015/9/8/chartex" xmlns:cx2="http://schemas.microsoft.com/office/drawing/2015/10/21/chartex" xmlns:cx3="http://schemas.microsoft.com/office/drawing/2016/5/9/chartex" xmlns:cx4="http://schemas.microsoft.com/office/drawing/2016/5/10/chartex" xmlns:cx5="http://schemas.microsoft.com/office/drawing/2016/5/11/chartex" xmlns:mc="http://schemas.openxmlformats.org/markup-compatibility/2006" xmlns:o="urn:schemas-microsoft-com:office:office" xmlns:r="http://schemas.openxmlformats.org/officeDocument/2006/relationships" xmlns:m="http://schemas.openxmlformats.org/officeDocument/2006/math" xmlns:v="urn:schemas-microsoft-com:vml" xmlns:wp14="http://schemas.microsoft.com/office/word/2010/wordprocessingDrawing" xmlns:wp="http://schemas.openxmlformats.org/drawingml/2006/wordprocessingDrawing" xmlns:w10="urn:schemas-microsoft-com:office:word" xmlns:w="http://schemas.openxmlformats.org/wordprocessingml/2006/main" xmlns:w14="http://schemas.microsoft.com/office/word/2010/wordml" xmlns:w15="http://schemas.microsoft.com/office/word/2012/wordml" xmlns:w16se="http://schemas.microsoft.com/office/word/2015/wordml/symex" xmlns:wpg="http://schemas.microsoft.com/office/word/2010/wordprocessingGroup" xmlns:wpi="http://schemas.microsoft.com/office/word/2010/wordprocessingInk" xmlns:wne="http://schemas.microsoft.com/office/word/2006/wordml" xmlns:wps="http://schemas.microsoft.com/office/word/2010/wordprocessingShape" mc:Ignorable="w14 w15 w16se wp14">
   <w:body>
     <w:p>
       <w:pPr>
@@ -16,7 +16,14 @@
           <w:rFonts w:eastAsia="Times New Roman"/>
           <w:lang w:eastAsia="en-AU"/>
         </w:rPr>
-        <w:t>SCaR_A</w:t>
+        <w:t xml:space="preserve">SCaR </w:t>
+      </w:r>
+      <w:r>
+        <w:rPr>
+          <w:rFonts w:eastAsia="Times New Roman"/>
+          <w:lang w:eastAsia="en-AU"/>
+        </w:rPr>
+        <w:t>A</w:t>
       </w:r>
       <w:r>
         <w:rPr>
@@ -64,7 +71,13 @@
         <w:rPr>
           <w:lang w:eastAsia="en-AU"/>
         </w:rPr>
-        <w:t>What is SCaR_Arcade?</w:t>
+        <w:t xml:space="preserve">What is SCaR </w:t>
+      </w:r>
+      <w:r>
+        <w:rPr>
+          <w:lang w:eastAsia="en-AU"/>
+        </w:rPr>
+        <w:t>Arcade?</w:t>
       </w:r>
     </w:p>
     <w:p>
@@ -95,13 +108,55 @@
         <w:rPr>
           <w:lang w:val="en-US" w:eastAsia="en-AU"/>
         </w:rPr>
-        <w:t>prototype for a game application manger</w:t>
-      </w:r>
-      <w:r>
-        <w:rPr>
-          <w:lang w:val="en-US" w:eastAsia="en-AU"/>
-        </w:rPr>
-        <w:t xml:space="preserve"> designed for the Android OS</w:t>
+        <w:t>Library Game Application M</w:t>
+      </w:r>
+      <w:r>
+        <w:rPr>
+          <w:lang w:val="en-US" w:eastAsia="en-AU"/>
+        </w:rPr>
+        <w:t>an</w:t>
+      </w:r>
+      <w:r>
+        <w:rPr>
+          <w:lang w:val="en-US" w:eastAsia="en-AU"/>
+        </w:rPr>
+        <w:t>a</w:t>
+      </w:r>
+      <w:r>
+        <w:rPr>
+          <w:lang w:val="en-US" w:eastAsia="en-AU"/>
+        </w:rPr>
+        <w:t>ger</w:t>
+      </w:r>
+      <w:r>
+        <w:rPr>
+          <w:lang w:val="en-US" w:eastAsia="en-AU"/>
+        </w:rPr>
+        <w:t xml:space="preserve"> (LGAM)</w:t>
+      </w:r>
+      <w:r>
+        <w:rPr>
+          <w:lang w:val="en-US" w:eastAsia="en-AU"/>
+        </w:rPr>
+        <w:t xml:space="preserve"> </w:t>
+      </w:r>
+      <w:r>
+        <w:rPr>
+          <w:lang w:val="en-US" w:eastAsia="en-AU"/>
+        </w:rPr>
+        <w:t xml:space="preserve">designed, and </w:t>
+      </w:r>
+      <w:r>
+        <w:rPr>
+          <w:lang w:val="en-US" w:eastAsia="en-AU"/>
+        </w:rPr>
+        <w:t>built</w:t>
+      </w:r>
+      <w:r>
+        <w:rPr>
+          <w:lang w:val="en-US" w:eastAsia="en-AU"/>
+        </w:rPr>
+        <w:t xml:space="preserve"> for the Android OS</w:t>
       </w:r>
       <w:r>
         <w:rPr>
@@ -143,7 +198,21 @@
           <w:rFonts w:eastAsia="Times New Roman"/>
           <w:lang w:eastAsia="en-AU"/>
         </w:rPr>
-        <w:t>Features of SCaR_Arcade</w:t>
+        <w:t>Features of SCaR</w:t>
+      </w:r>
+      <w:r>
+        <w:rPr>
+          <w:rFonts w:eastAsia="Times New Roman"/>
+          <w:lang w:eastAsia="en-AU"/>
+        </w:rPr>
+        <w:t xml:space="preserve"> </w:t>
+      </w:r>
+      <w:r>
+        <w:rPr>
+          <w:rFonts w:eastAsia="Times New Roman"/>
+          <w:lang w:eastAsia="en-AU"/>
+        </w:rPr>
+        <w:t>Arcade</w:t>
       </w:r>
       <w:r>
         <w:rPr>
@@ -276,7 +345,7 @@
         <w:rPr>
           <w:lang w:val="en-US" w:eastAsia="en-AU"/>
         </w:rPr>
-        <w:t>game application</w:t>
+        <w:t>game</w:t>
       </w:r>
       <w:r>
         <w:rPr>
@@ -300,28 +369,8 @@
         <w:rPr>
           <w:lang w:val="en-US" w:eastAsia="en-AU"/>
         </w:rPr>
-        <w:t xml:space="preserve">Compares other players score globally by utilizing a cloud based storage service. </w:t>
-      </w:r>
-    </w:p>
-    <w:p>
-      <w:pPr>
-        <w:pStyle w:val="ListParagraph"/>
-        <w:numPr>
-          <w:ilvl w:val="0"/>
-          <w:numId w:val="2"/>
-        </w:numPr>
-        <w:rPr>
-          <w:lang w:val="en-US" w:eastAsia="en-AU"/>
-        </w:rPr>
-      </w:pPr>
-      <w:r>
-        <w:rPr>
-          <w:lang w:val="en-US" w:eastAsia="en-AU"/>
-        </w:rPr>
         <w:t>Contains a sensor game.</w:t>
       </w:r>
-      <w:bookmarkStart w:id="0" w:name="_GoBack"/>
-      <w:bookmarkEnd w:id="0"/>
     </w:p>
     <w:p>
       <w:pPr>
@@ -367,12 +416,18 @@
         <w:rPr>
           <w:lang w:eastAsia="en-AU"/>
         </w:rPr>
-        <w:t>SCaR_Arcade</w:t>
+        <w:t xml:space="preserve">SCaR </w:t>
       </w:r>
       <w:r>
         <w:rPr>
           <w:lang w:eastAsia="en-AU"/>
         </w:rPr>
+        <w:t>Arcade</w:t>
+      </w:r>
+      <w:r>
+        <w:rPr>
+          <w:lang w:eastAsia="en-AU"/>
+        </w:rPr>
         <w:t xml:space="preserve"> is a list of games that are on the device. The list, displays the games title and its logo. When a user selects the </w:t>
       </w:r>
       <w:r>
@@ -385,7 +440,21 @@
         <w:rPr>
           <w:lang w:eastAsia="en-AU"/>
         </w:rPr>
-        <w:t xml:space="preserve"> they want to play, it sends the users choice to the game menu.</w:t>
+        <w:t xml:space="preserve"> they want to play, it sends the users choice to the game menu</w:t>
+      </w:r>
+      <w:r>
+        <w:rPr>
+          <w:lang w:eastAsia="en-AU"/>
+        </w:rPr>
+        <w:t xml:space="preserve"> activity</w:t>
+      </w:r>
+      <w:bookmarkStart w:id="0" w:name="_GoBack"/>
+      <w:bookmarkEnd w:id="0"/>
+      <w:r>
+        <w:rPr>
+          <w:lang w:eastAsia="en-AU"/>
+        </w:rPr>
+        <w:t>.</w:t>
       </w:r>
     </w:p>
     <w:p>
@@ -453,7 +522,79 @@
         <w:rPr>
           <w:lang w:val="en-US" w:eastAsia="en-AU"/>
         </w:rPr>
-        <w:t>The Leaderboard Hub is the place where the user can see the game’s top 20 local high scores for the game and see how well they are going with the game. They can also view the Online leaderboard to see how they are going compared to the top 100 high scores of users around the world.</w:t>
+        <w:t xml:space="preserve">The </w:t>
+      </w:r>
+      <w:r>
+        <w:rPr>
+          <w:lang w:val="en-US" w:eastAsia="en-AU"/>
+        </w:rPr>
+        <w:t>leader</w:t>
+      </w:r>
+      <w:r>
+        <w:rPr>
+          <w:lang w:val="en-US" w:eastAsia="en-AU"/>
+        </w:rPr>
+        <w:t>board</w:t>
+      </w:r>
+      <w:r>
+        <w:rPr>
+          <w:lang w:val="en-US" w:eastAsia="en-AU"/>
+        </w:rPr>
+        <w:t xml:space="preserve"> </w:t>
+      </w:r>
+      <w:r>
+        <w:rPr>
+          <w:lang w:val="en-US" w:eastAsia="en-AU"/>
+        </w:rPr>
+        <w:t>hub</w:t>
+      </w:r>
+      <w:r>
+        <w:rPr>
+          <w:lang w:val="en-US" w:eastAsia="en-AU"/>
+        </w:rPr>
+        <w:t xml:space="preserve"> is the place where the user can see the game’s top 20 local high scores for </w:t>
+      </w:r>
+      <w:r>
+        <w:rPr>
+          <w:lang w:val="en-US" w:eastAsia="en-AU"/>
+        </w:rPr>
+        <w:t>a</w:t>
+      </w:r>
+      <w:r>
+        <w:rPr>
+          <w:lang w:val="en-US" w:eastAsia="en-AU"/>
+        </w:rPr>
+        <w:t xml:space="preserve"> game and see how well they are going with the game. They can also view the </w:t>
+      </w:r>
+      <w:r>
+        <w:rPr>
+          <w:lang w:val="en-US" w:eastAsia="en-AU"/>
+        </w:rPr>
+        <w:t>online</w:t>
+      </w:r>
+      <w:r>
+        <w:rPr>
+          <w:lang w:val="en-US" w:eastAsia="en-AU"/>
+        </w:rPr>
+        <w:t xml:space="preserve"> </w:t>
+      </w:r>
+      <w:r>
+        <w:rPr>
+          <w:lang w:val="en-US" w:eastAsia="en-AU"/>
+        </w:rPr>
+        <w:t>leader</w:t>
+      </w:r>
+      <w:r>
+        <w:rPr>
+          <w:lang w:val="en-US" w:eastAsia="en-AU"/>
+        </w:rPr>
+        <w:t>board</w:t>
+      </w:r>
+      <w:r>
+        <w:rPr>
+          <w:lang w:val="en-US" w:eastAsia="en-AU"/>
+        </w:rPr>
+        <w:t xml:space="preserve"> to see how they are going compared to the top 100 high scores of users around the world.</w:t>
       </w:r>
     </w:p>
     <w:p>
@@ -504,7 +645,7 @@
 </file>
 
 <file path=word/endnotes.xml><?xml version="1.0" encoding="utf-8"?>
-<w:endnotes xmlns:wpc="http://schemas.microsoft.com/office/word/2010/wordprocessingCanvas" xmlns:cx="http://schemas.microsoft.com/office/drawing/2014/chartex" xmlns:cx1="http://schemas.microsoft.com/office/drawing/2015/9/8/chartex" xmlns:cx2="http://schemas.microsoft.com/office/drawing/2015/10/21/chartex" xmlns:cx3="http://schemas.microsoft.com/office/drawing/2016/5/9/chartex" xmlns:cx4="http://schemas.microsoft.com/office/drawing/2016/5/10/chartex" xmlns:cx5="http://schemas.microsoft.com/office/drawing/2016/5/11/chartex" xmlns:cx6="http://schemas.microsoft.com/office/drawing/2016/5/12/chartex" xmlns:cx7="http://schemas.microsoft.com/office/drawing/2016/5/13/chartex" xmlns:cx8="http://schemas.microsoft.com/office/drawing/2016/5/14/chartex" xmlns:mc="http://schemas.openxmlformats.org/markup-compatibility/2006" xmlns:o="urn:schemas-microsoft-com:office:office" xmlns:r="http://schemas.openxmlformats.org/officeDocument/2006/relationships" xmlns:m="http://schemas.openxmlformats.org/officeDocument/2006/math" xmlns:v="urn:schemas-microsoft-com:vml" xmlns:wp14="http://schemas.microsoft.com/office/word/2010/wordprocessingDrawing" xmlns:wp="http://schemas.openxmlformats.org/drawingml/2006/wordprocessingDrawing" xmlns:w10="urn:schemas-microsoft-com:office:word" xmlns:w="http://schemas.openxmlformats.org/wordprocessingml/2006/main" xmlns:w14="http://schemas.microsoft.com/office/word/2010/wordml" xmlns:w15="http://schemas.microsoft.com/office/word/2012/wordml" xmlns:w16se="http://schemas.microsoft.com/office/word/2015/wordml/symex" xmlns:wpg="http://schemas.microsoft.com/office/word/2010/wordprocessingGroup" xmlns:wpi="http://schemas.microsoft.com/office/word/2010/wordprocessingInk" xmlns:wne="http://schemas.microsoft.com/office/word/2006/wordml" xmlns:wps="http://schemas.microsoft.com/office/word/2010/wordprocessingShape" mc:Ignorable="w14 w15 w16se wp14">
+<w:endnotes xmlns:wpc="http://schemas.microsoft.com/office/word/2010/wordprocessingCanvas" xmlns:cx="http://schemas.microsoft.com/office/drawing/2014/chartex" xmlns:cx1="http://schemas.microsoft.com/office/drawing/2015/9/8/chartex" xmlns:cx2="http://schemas.microsoft.com/office/drawing/2015/10/21/chartex" xmlns:cx3="http://schemas.microsoft.com/office/drawing/2016/5/9/chartex" xmlns:cx4="http://schemas.microsoft.com/office/drawing/2016/5/10/chartex" xmlns:cx5="http://schemas.microsoft.com/office/drawing/2016/5/11/chartex" xmlns:mc="http://schemas.openxmlformats.org/markup-compatibility/2006" xmlns:o="urn:schemas-microsoft-com:office:office" xmlns:r="http://schemas.openxmlformats.org/officeDocument/2006/relationships" xmlns:m="http://schemas.openxmlformats.org/officeDocument/2006/math" xmlns:v="urn:schemas-microsoft-com:vml" xmlns:wp14="http://schemas.microsoft.com/office/word/2010/wordprocessingDrawing" xmlns:wp="http://schemas.openxmlformats.org/drawingml/2006/wordprocessingDrawing" xmlns:w10="urn:schemas-microsoft-com:office:word" xmlns:w="http://schemas.openxmlformats.org/wordprocessingml/2006/main" xmlns:w14="http://schemas.microsoft.com/office/word/2010/wordml" xmlns:w15="http://schemas.microsoft.com/office/word/2012/wordml" xmlns:w16se="http://schemas.microsoft.com/office/word/2015/wordml/symex" xmlns:wpg="http://schemas.microsoft.com/office/word/2010/wordprocessingGroup" xmlns:wpi="http://schemas.microsoft.com/office/word/2010/wordprocessingInk" xmlns:wne="http://schemas.microsoft.com/office/word/2006/wordml" xmlns:wps="http://schemas.microsoft.com/office/word/2010/wordprocessingShape" mc:Ignorable="w14 w15 w16se wp14">
   <w:endnote w:type="separator" w:id="-1">
     <w:p>
       <w:pPr>
@@ -529,7 +670,7 @@
 </file>
 
 <file path=word/footer1.xml><?xml version="1.0" encoding="utf-8"?>
-<w:ftr xmlns:wpc="http://schemas.microsoft.com/office/word/2010/wordprocessingCanvas" xmlns:cx="http://schemas.microsoft.com/office/drawing/2014/chartex" xmlns:cx1="http://schemas.microsoft.com/office/drawing/2015/9/8/chartex" xmlns:cx2="http://schemas.microsoft.com/office/drawing/2015/10/21/chartex" xmlns:cx3="http://schemas.microsoft.com/office/drawing/2016/5/9/chartex" xmlns:cx4="http://schemas.microsoft.com/office/drawing/2016/5/10/chartex" xmlns:cx5="http://schemas.microsoft.com/office/drawing/2016/5/11/chartex" xmlns:cx6="http://schemas.microsoft.com/office/drawing/2016/5/12/chartex" xmlns:cx7="http://schemas.microsoft.com/office/drawing/2016/5/13/chartex" xmlns:cx8="http://schemas.microsoft.com/office/drawing/2016/5/14/chartex" xmlns:mc="http://schemas.openxmlformats.org/markup-compatibility/2006" xmlns:o="urn:schemas-microsoft-com:office:office" xmlns:r="http://schemas.openxmlformats.org/officeDocument/2006/relationships" xmlns:m="http://schemas.openxmlformats.org/officeDocument/2006/math" xmlns:v="urn:schemas-microsoft-com:vml" xmlns:wp14="http://schemas.microsoft.com/office/word/2010/wordprocessingDrawing" xmlns:wp="http://schemas.openxmlformats.org/drawingml/2006/wordprocessingDrawing" xmlns:w10="urn:schemas-microsoft-com:office:word" xmlns:w="http://schemas.openxmlformats.org/wordprocessingml/2006/main" xmlns:w14="http://schemas.microsoft.com/office/word/2010/wordml" xmlns:w15="http://schemas.microsoft.com/office/word/2012/wordml" xmlns:w16se="http://schemas.microsoft.com/office/word/2015/wordml/symex" xmlns:wpg="http://schemas.microsoft.com/office/word/2010/wordprocessingGroup" xmlns:wpi="http://schemas.microsoft.com/office/word/2010/wordprocessingInk" xmlns:wne="http://schemas.microsoft.com/office/word/2006/wordml" xmlns:wps="http://schemas.microsoft.com/office/word/2010/wordprocessingShape" mc:Ignorable="w14 w15 w16se wp14">
+<w:ftr xmlns:wpc="http://schemas.microsoft.com/office/word/2010/wordprocessingCanvas" xmlns:cx="http://schemas.microsoft.com/office/drawing/2014/chartex" xmlns:cx1="http://schemas.microsoft.com/office/drawing/2015/9/8/chartex" xmlns:cx2="http://schemas.microsoft.com/office/drawing/2015/10/21/chartex" xmlns:cx3="http://schemas.microsoft.com/office/drawing/2016/5/9/chartex" xmlns:cx4="http://schemas.microsoft.com/office/drawing/2016/5/10/chartex" xmlns:cx5="http://schemas.microsoft.com/office/drawing/2016/5/11/chartex" xmlns:mc="http://schemas.openxmlformats.org/markup-compatibility/2006" xmlns:o="urn:schemas-microsoft-com:office:office" xmlns:r="http://schemas.openxmlformats.org/officeDocument/2006/relationships" xmlns:m="http://schemas.openxmlformats.org/officeDocument/2006/math" xmlns:v="urn:schemas-microsoft-com:vml" xmlns:wp14="http://schemas.microsoft.com/office/word/2010/wordprocessingDrawing" xmlns:wp="http://schemas.openxmlformats.org/drawingml/2006/wordprocessingDrawing" xmlns:w10="urn:schemas-microsoft-com:office:word" xmlns:w="http://schemas.openxmlformats.org/wordprocessingml/2006/main" xmlns:w14="http://schemas.microsoft.com/office/word/2010/wordml" xmlns:w15="http://schemas.microsoft.com/office/word/2012/wordml" xmlns:w16se="http://schemas.microsoft.com/office/word/2015/wordml/symex" xmlns:wpg="http://schemas.microsoft.com/office/word/2010/wordprocessingGroup" xmlns:wpi="http://schemas.microsoft.com/office/word/2010/wordprocessingInk" xmlns:wne="http://schemas.microsoft.com/office/word/2006/wordml" xmlns:wps="http://schemas.microsoft.com/office/word/2010/wordprocessingShape" mc:Ignorable="w14 w15 w16se wp14">
   <w:p>
     <w:pPr>
       <w:tabs>
@@ -661,7 +802,7 @@
 </file>
 
 <file path=word/footnotes.xml><?xml version="1.0" encoding="utf-8"?>
-<w:footnotes xmlns:wpc="http://schemas.microsoft.com/office/word/2010/wordprocessingCanvas" xmlns:cx="http://schemas.microsoft.com/office/drawing/2014/chartex" xmlns:cx1="http://schemas.microsoft.com/office/drawing/2015/9/8/chartex" xmlns:cx2="http://schemas.microsoft.com/office/drawing/2015/10/21/chartex" xmlns:cx3="http://schemas.microsoft.com/office/drawing/2016/5/9/chartex" xmlns:cx4="http://schemas.microsoft.com/office/drawing/2016/5/10/chartex" xmlns:cx5="http://schemas.microsoft.com/office/drawing/2016/5/11/chartex" xmlns:cx6="http://schemas.microsoft.com/office/drawing/2016/5/12/chartex" xmlns:cx7="http://schemas.microsoft.com/office/drawing/2016/5/13/chartex" xmlns:cx8="http://schemas.microsoft.com/office/drawing/2016/5/14/chartex" xmlns:mc="http://schemas.openxmlformats.org/markup-compatibility/2006" xmlns:o="urn:schemas-microsoft-com:office:office" xmlns:r="http://schemas.openxmlformats.org/officeDocument/2006/relationships" xmlns:m="http://schemas.openxmlformats.org/officeDocument/2006/math" xmlns:v="urn:schemas-microsoft-com:vml" xmlns:wp14="http://schemas.microsoft.com/office/word/2010/wordprocessingDrawing" xmlns:wp="http://schemas.openxmlformats.org/drawingml/2006/wordprocessingDrawing" xmlns:w10="urn:schemas-microsoft-com:office:word" xmlns:w="http://schemas.openxmlformats.org/wordprocessingml/2006/main" xmlns:w14="http://schemas.microsoft.com/office/word/2010/wordml" xmlns:w15="http://schemas.microsoft.com/office/word/2012/wordml" xmlns:w16se="http://schemas.microsoft.com/office/word/2015/wordml/symex" xmlns:wpg="http://schemas.microsoft.com/office/word/2010/wordprocessingGroup" xmlns:wpi="http://schemas.microsoft.com/office/word/2010/wordprocessingInk" xmlns:wne="http://schemas.microsoft.com/office/word/2006/wordml" xmlns:wps="http://schemas.microsoft.com/office/word/2010/wordprocessingShape" mc:Ignorable="w14 w15 w16se wp14">
+<w:footnotes xmlns:wpc="http://schemas.microsoft.com/office/word/2010/wordprocessingCanvas" xmlns:cx="http://schemas.microsoft.com/office/drawing/2014/chartex" xmlns:cx1="http://schemas.microsoft.com/office/drawing/2015/9/8/chartex" xmlns:cx2="http://schemas.microsoft.com/office/drawing/2015/10/21/chartex" xmlns:cx3="http://schemas.microsoft.com/office/drawing/2016/5/9/chartex" xmlns:cx4="http://schemas.microsoft.com/office/drawing/2016/5/10/chartex" xmlns:cx5="http://schemas.microsoft.com/office/drawing/2016/5/11/chartex" xmlns:mc="http://schemas.openxmlformats.org/markup-compatibility/2006" xmlns:o="urn:schemas-microsoft-com:office:office" xmlns:r="http://schemas.openxmlformats.org/officeDocument/2006/relationships" xmlns:m="http://schemas.openxmlformats.org/officeDocument/2006/math" xmlns:v="urn:schemas-microsoft-com:vml" xmlns:wp14="http://schemas.microsoft.com/office/word/2010/wordprocessingDrawing" xmlns:wp="http://schemas.openxmlformats.org/drawingml/2006/wordprocessingDrawing" xmlns:w10="urn:schemas-microsoft-com:office:word" xmlns:w="http://schemas.openxmlformats.org/wordprocessingml/2006/main" xmlns:w14="http://schemas.microsoft.com/office/word/2010/wordml" xmlns:w15="http://schemas.microsoft.com/office/word/2012/wordml" xmlns:w16se="http://schemas.microsoft.com/office/word/2015/wordml/symex" xmlns:wpg="http://schemas.microsoft.com/office/word/2010/wordprocessingGroup" xmlns:wpi="http://schemas.microsoft.com/office/word/2010/wordprocessingInk" xmlns:wne="http://schemas.microsoft.com/office/word/2006/wordml" xmlns:wps="http://schemas.microsoft.com/office/word/2010/wordprocessingShape" mc:Ignorable="w14 w15 w16se wp14">
   <w:footnote w:type="separator" w:id="-1">
     <w:p>
       <w:pPr>
@@ -686,7 +827,7 @@
 </file>
 
 <file path=word/numbering.xml><?xml version="1.0" encoding="utf-8"?>
-<w:numbering xmlns:wpc="http://schemas.microsoft.com/office/word/2010/wordprocessingCanvas" xmlns:cx="http://schemas.microsoft.com/office/drawing/2014/chartex" xmlns:cx1="http://schemas.microsoft.com/office/drawing/2015/9/8/chartex" xmlns:cx2="http://schemas.microsoft.com/office/drawing/2015/10/21/chartex" xmlns:cx3="http://schemas.microsoft.com/office/drawing/2016/5/9/chartex" xmlns:cx4="http://schemas.microsoft.com/office/drawing/2016/5/10/chartex" xmlns:cx5="http://schemas.microsoft.com/office/drawing/2016/5/11/chartex" xmlns:cx6="http://schemas.microsoft.com/office/drawing/2016/5/12/chartex" xmlns:cx7="http://schemas.microsoft.com/office/drawing/2016/5/13/chartex" xmlns:cx8="http://schemas.microsoft.com/office/drawing/2016/5/14/chartex" xmlns:mc="http://schemas.openxmlformats.org/markup-compatibility/2006" xmlns:o="urn:schemas-microsoft-com:office:office" xmlns:r="http://schemas.openxmlformats.org/officeDocument/2006/relationships" xmlns:m="http://schemas.openxmlformats.org/officeDocument/2006/math" xmlns:v="urn:schemas-microsoft-com:vml" xmlns:wp14="http://schemas.microsoft.com/office/word/2010/wordprocessingDrawing" xmlns:wp="http://schemas.openxmlformats.org/drawingml/2006/wordprocessingDrawing" xmlns:w10="urn:schemas-microsoft-com:office:word" xmlns:w="http://schemas.openxmlformats.org/wordprocessingml/2006/main" xmlns:w14="http://schemas.microsoft.com/office/word/2010/wordml" xmlns:w15="http://schemas.microsoft.com/office/word/2012/wordml" xmlns:w16se="http://schemas.microsoft.com/office/word/2015/wordml/symex" xmlns:wpg="http://schemas.microsoft.com/office/word/2010/wordprocessingGroup" xmlns:wpi="http://schemas.microsoft.com/office/word/2010/wordprocessingInk" xmlns:wne="http://schemas.microsoft.com/office/word/2006/wordml" xmlns:wps="http://schemas.microsoft.com/office/word/2010/wordprocessingShape" mc:Ignorable="w14 w15 w16se wp14">
+<w:numbering xmlns:wpc="http://schemas.microsoft.com/office/word/2010/wordprocessingCanvas" xmlns:cx="http://schemas.microsoft.com/office/drawing/2014/chartex" xmlns:cx1="http://schemas.microsoft.com/office/drawing/2015/9/8/chartex" xmlns:cx2="http://schemas.microsoft.com/office/drawing/2015/10/21/chartex" xmlns:cx3="http://schemas.microsoft.com/office/drawing/2016/5/9/chartex" xmlns:cx4="http://schemas.microsoft.com/office/drawing/2016/5/10/chartex" xmlns:cx5="http://schemas.microsoft.com/office/drawing/2016/5/11/chartex" xmlns:mc="http://schemas.openxmlformats.org/markup-compatibility/2006" xmlns:o="urn:schemas-microsoft-com:office:office" xmlns:r="http://schemas.openxmlformats.org/officeDocument/2006/relationships" xmlns:m="http://schemas.openxmlformats.org/officeDocument/2006/math" xmlns:v="urn:schemas-microsoft-com:vml" xmlns:wp14="http://schemas.microsoft.com/office/word/2010/wordprocessingDrawing" xmlns:wp="http://schemas.openxmlformats.org/drawingml/2006/wordprocessingDrawing" xmlns:w10="urn:schemas-microsoft-com:office:word" xmlns:w="http://schemas.openxmlformats.org/wordprocessingml/2006/main" xmlns:w14="http://schemas.microsoft.com/office/word/2010/wordml" xmlns:w15="http://schemas.microsoft.com/office/word/2012/wordml" xmlns:w16se="http://schemas.microsoft.com/office/word/2015/wordml/symex" xmlns:wpg="http://schemas.microsoft.com/office/word/2010/wordprocessingGroup" xmlns:wpi="http://schemas.microsoft.com/office/word/2010/wordprocessingInk" xmlns:wne="http://schemas.microsoft.com/office/word/2006/wordml" xmlns:wps="http://schemas.microsoft.com/office/word/2010/wordprocessingShape" mc:Ignorable="w14 w15 w16se wp14">
   <w:abstractNum w:abstractNumId="0" w15:restartNumberingAfterBreak="0">
     <w:nsid w:val="1D9752B6"/>
     <w:multiLevelType w:val="hybridMultilevel"/>

</xml_diff>